<commit_message>
Adding lec 14 and as 3
</commit_message>
<xml_diff>
--- a/courses/spring24dit636/Lectures/Spring24-Exercise2-SimplifiedSolution.docx
+++ b/courses/spring24dit636/Lectures/Spring24-Exercise2-SimplifiedSolution.docx
@@ -117,7 +117,7 @@
         <w:pageBreakBefore w:val="0"/>
         <w:numPr>
           <w:ilvl w:val="0"/>
-          <w:numId w:val="7"/>
+          <w:numId w:val="6"/>
         </w:numPr>
         <w:spacing w:line="240" w:lineRule="auto"/>
         <w:ind w:left="720" w:hanging="360"/>
@@ -138,7 +138,7 @@
         <w:pageBreakBefore w:val="0"/>
         <w:numPr>
           <w:ilvl w:val="0"/>
-          <w:numId w:val="7"/>
+          <w:numId w:val="6"/>
         </w:numPr>
         <w:spacing w:line="240" w:lineRule="auto"/>
         <w:ind w:left="720" w:hanging="360"/>
@@ -159,7 +159,7 @@
         <w:pageBreakBefore w:val="0"/>
         <w:numPr>
           <w:ilvl w:val="0"/>
-          <w:numId w:val="7"/>
+          <w:numId w:val="6"/>
         </w:numPr>
         <w:spacing w:line="240" w:lineRule="auto"/>
         <w:ind w:left="720" w:hanging="360"/>
@@ -381,6 +381,94 @@
         <w:pageBreakBefore w:val="0"/>
         <w:numPr>
           <w:ilvl w:val="0"/>
+          <w:numId w:val="9"/>
+        </w:numPr>
+        <w:spacing w:line="240" w:lineRule="auto"/>
+        <w:ind w:left="720" w:hanging="360"/>
+        <w:rPr>
+          <w:sz w:val="22"/>
+          <w:szCs w:val="22"/>
+        </w:rPr>
+      </w:pPr>
+      <w:r>
+        <w:rPr>
+          <w:rtl w:val="0"/>
+        </w:rPr>
+        <w:t xml:space="preserve">malformed (not a three-letter string) [error]</w:t>
+      </w:r>
+    </w:p>
+    <w:p>
+      <w:pPr>
+        <w:pageBreakBefore w:val="0"/>
+        <w:numPr>
+          <w:ilvl w:val="0"/>
+          <w:numId w:val="9"/>
+        </w:numPr>
+        <w:spacing w:line="240" w:lineRule="auto"/>
+        <w:ind w:left="720" w:hanging="360"/>
+        <w:rPr>
+          <w:sz w:val="22"/>
+          <w:szCs w:val="22"/>
+        </w:rPr>
+      </w:pPr>
+      <w:r>
+        <w:rPr>
+          <w:rtl w:val="0"/>
+        </w:rPr>
+        <w:t xml:space="preserve">not in database [error]</w:t>
+      </w:r>
+    </w:p>
+    <w:p>
+      <w:pPr>
+        <w:pageBreakBefore w:val="0"/>
+        <w:numPr>
+          <w:ilvl w:val="0"/>
+          <w:numId w:val="9"/>
+        </w:numPr>
+        <w:spacing w:line="240" w:lineRule="auto"/>
+        <w:ind w:left="720" w:hanging="360"/>
+        <w:rPr>
+          <w:sz w:val="22"/>
+          <w:szCs w:val="22"/>
+        </w:rPr>
+      </w:pPr>
+      <w:r>
+        <w:rPr>
+          <w:rtl w:val="0"/>
+        </w:rPr>
+        <w:t xml:space="preserve">valid city</w:t>
+      </w:r>
+    </w:p>
+    <w:p>
+      <w:pPr>
+        <w:pageBreakBefore w:val="0"/>
+        <w:spacing w:line="240" w:lineRule="auto"/>
+        <w:rPr/>
+      </w:pPr>
+      <w:r>
+        <w:rPr>
+          <w:rtl w:val="0"/>
+        </w:rPr>
+      </w:r>
+    </w:p>
+    <w:p>
+      <w:pPr>
+        <w:pageBreakBefore w:val="0"/>
+        <w:spacing w:line="240" w:lineRule="auto"/>
+        <w:rPr/>
+      </w:pPr>
+      <w:r>
+        <w:rPr>
+          <w:rtl w:val="0"/>
+        </w:rPr>
+        <w:t xml:space="preserve">Choice: Scheduled arrival time (tA):</w:t>
+      </w:r>
+    </w:p>
+    <w:p>
+      <w:pPr>
+        <w:pageBreakBefore w:val="0"/>
+        <w:numPr>
+          <w:ilvl w:val="0"/>
           <w:numId w:val="10"/>
         </w:numPr>
         <w:spacing w:line="240" w:lineRule="auto"/>
@@ -394,7 +482,7 @@
         <w:rPr>
           <w:rtl w:val="0"/>
         </w:rPr>
-        <w:t xml:space="preserve">malformed (not a three-letter string) [error]</w:t>
+        <w:t xml:space="preserve">malformed (not following formatting convention) [error]</w:t>
       </w:r>
     </w:p>
     <w:p>
@@ -415,7 +503,7 @@
         <w:rPr>
           <w:rtl w:val="0"/>
         </w:rPr>
-        <w:t xml:space="preserve">not in database [error]</w:t>
+        <w:t xml:space="preserve">out of legal range (not a valid time) [error]</w:t>
       </w:r>
     </w:p>
     <w:p>
@@ -424,94 +512,6 @@
         <w:numPr>
           <w:ilvl w:val="0"/>
           <w:numId w:val="10"/>
-        </w:numPr>
-        <w:spacing w:line="240" w:lineRule="auto"/>
-        <w:ind w:left="720" w:hanging="360"/>
-        <w:rPr>
-          <w:sz w:val="22"/>
-          <w:szCs w:val="22"/>
-        </w:rPr>
-      </w:pPr>
-      <w:r>
-        <w:rPr>
-          <w:rtl w:val="0"/>
-        </w:rPr>
-        <w:t xml:space="preserve">valid city</w:t>
-      </w:r>
-    </w:p>
-    <w:p>
-      <w:pPr>
-        <w:pageBreakBefore w:val="0"/>
-        <w:spacing w:line="240" w:lineRule="auto"/>
-        <w:rPr/>
-      </w:pPr>
-      <w:r>
-        <w:rPr>
-          <w:rtl w:val="0"/>
-        </w:rPr>
-      </w:r>
-    </w:p>
-    <w:p>
-      <w:pPr>
-        <w:pageBreakBefore w:val="0"/>
-        <w:spacing w:line="240" w:lineRule="auto"/>
-        <w:rPr/>
-      </w:pPr>
-      <w:r>
-        <w:rPr>
-          <w:rtl w:val="0"/>
-        </w:rPr>
-        <w:t xml:space="preserve">Choice: Scheduled arrival time (tA):</w:t>
-      </w:r>
-    </w:p>
-    <w:p>
-      <w:pPr>
-        <w:pageBreakBefore w:val="0"/>
-        <w:numPr>
-          <w:ilvl w:val="0"/>
-          <w:numId w:val="11"/>
-        </w:numPr>
-        <w:spacing w:line="240" w:lineRule="auto"/>
-        <w:ind w:left="720" w:hanging="360"/>
-        <w:rPr>
-          <w:sz w:val="22"/>
-          <w:szCs w:val="22"/>
-        </w:rPr>
-      </w:pPr>
-      <w:r>
-        <w:rPr>
-          <w:rtl w:val="0"/>
-        </w:rPr>
-        <w:t xml:space="preserve">malformed (not following formatting convention) [error]</w:t>
-      </w:r>
-    </w:p>
-    <w:p>
-      <w:pPr>
-        <w:pageBreakBefore w:val="0"/>
-        <w:numPr>
-          <w:ilvl w:val="0"/>
-          <w:numId w:val="11"/>
-        </w:numPr>
-        <w:spacing w:line="240" w:lineRule="auto"/>
-        <w:ind w:left="720" w:hanging="360"/>
-        <w:rPr>
-          <w:sz w:val="22"/>
-          <w:szCs w:val="22"/>
-        </w:rPr>
-      </w:pPr>
-      <w:r>
-        <w:rPr>
-          <w:rtl w:val="0"/>
-        </w:rPr>
-        <w:t xml:space="preserve">out of legal range (not a valid time) [error]</w:t>
-      </w:r>
-    </w:p>
-    <w:p>
-      <w:pPr>
-        <w:pageBreakBefore w:val="0"/>
-        <w:numPr>
-          <w:ilvl w:val="0"/>
-          <w:numId w:val="11"/>
         </w:numPr>
         <w:spacing w:line="240" w:lineRule="auto"/>
         <w:ind w:left="720" w:hanging="360"/>
@@ -591,6 +591,203 @@
         <w:pageBreakBefore w:val="0"/>
         <w:numPr>
           <w:ilvl w:val="0"/>
+          <w:numId w:val="6"/>
+        </w:numPr>
+        <w:spacing w:line="240" w:lineRule="auto"/>
+        <w:ind w:left="720" w:hanging="360"/>
+        <w:rPr>
+          <w:sz w:val="22"/>
+          <w:szCs w:val="22"/>
+        </w:rPr>
+      </w:pPr>
+      <w:r>
+        <w:rPr>
+          <w:rtl w:val="0"/>
+        </w:rPr>
+        <w:t xml:space="preserve">Malformed (string that does not follow stated formatting convention) [error]</w:t>
+      </w:r>
+    </w:p>
+    <w:p>
+      <w:pPr>
+        <w:pageBreakBefore w:val="0"/>
+        <w:numPr>
+          <w:ilvl w:val="0"/>
+          <w:numId w:val="6"/>
+        </w:numPr>
+        <w:spacing w:line="240" w:lineRule="auto"/>
+        <w:ind w:left="720" w:hanging="360"/>
+        <w:rPr>
+          <w:sz w:val="22"/>
+          <w:szCs w:val="22"/>
+        </w:rPr>
+      </w:pPr>
+      <w:r>
+        <w:rPr>
+          <w:rtl w:val="0"/>
+        </w:rPr>
+        <w:t xml:space="preserve">not in database [error]</w:t>
+      </w:r>
+    </w:p>
+    <w:p>
+      <w:pPr>
+        <w:pageBreakBefore w:val="0"/>
+        <w:numPr>
+          <w:ilvl w:val="0"/>
+          <w:numId w:val="6"/>
+        </w:numPr>
+        <w:spacing w:line="240" w:lineRule="auto"/>
+        <w:ind w:left="720" w:hanging="360"/>
+        <w:rPr>
+          <w:sz w:val="22"/>
+          <w:szCs w:val="22"/>
+        </w:rPr>
+      </w:pPr>
+      <w:r>
+        <w:rPr>
+          <w:rtl w:val="0"/>
+        </w:rPr>
+        <w:t xml:space="preserve">valid</w:t>
+      </w:r>
+    </w:p>
+    <w:p>
+      <w:pPr>
+        <w:pageBreakBefore w:val="0"/>
+        <w:spacing w:line="240" w:lineRule="auto"/>
+        <w:rPr/>
+      </w:pPr>
+      <w:r>
+        <w:rPr>
+          <w:rtl w:val="0"/>
+        </w:rPr>
+      </w:r>
+    </w:p>
+    <w:p>
+      <w:pPr>
+        <w:pageBreakBefore w:val="0"/>
+        <w:spacing w:line="240" w:lineRule="auto"/>
+        <w:rPr/>
+      </w:pPr>
+      <w:r>
+        <w:rPr>
+          <w:rtl w:val="0"/>
+        </w:rPr>
+        <w:t xml:space="preserve">Choice: Originating airport code:</w:t>
+      </w:r>
+    </w:p>
+    <w:p>
+      <w:pPr>
+        <w:pageBreakBefore w:val="0"/>
+        <w:numPr>
+          <w:ilvl w:val="0"/>
+          <w:numId w:val="11"/>
+        </w:numPr>
+        <w:spacing w:line="240" w:lineRule="auto"/>
+        <w:ind w:left="720" w:hanging="360"/>
+        <w:rPr>
+          <w:sz w:val="22"/>
+          <w:szCs w:val="22"/>
+        </w:rPr>
+      </w:pPr>
+      <w:r>
+        <w:rPr>
+          <w:rtl w:val="0"/>
+        </w:rPr>
+        <w:t xml:space="preserve">Malformed (not a three-letter string) [error]</w:t>
+      </w:r>
+    </w:p>
+    <w:p>
+      <w:pPr>
+        <w:pageBreakBefore w:val="0"/>
+        <w:numPr>
+          <w:ilvl w:val="0"/>
+          <w:numId w:val="11"/>
+        </w:numPr>
+        <w:spacing w:line="240" w:lineRule="auto"/>
+        <w:ind w:left="720" w:hanging="360"/>
+        <w:rPr>
+          <w:sz w:val="22"/>
+          <w:szCs w:val="22"/>
+        </w:rPr>
+      </w:pPr>
+      <w:r>
+        <w:rPr>
+          <w:rtl w:val="0"/>
+        </w:rPr>
+        <w:t xml:space="preserve">not in database [error]</w:t>
+      </w:r>
+    </w:p>
+    <w:p>
+      <w:pPr>
+        <w:pageBreakBefore w:val="0"/>
+        <w:numPr>
+          <w:ilvl w:val="0"/>
+          <w:numId w:val="11"/>
+        </w:numPr>
+        <w:spacing w:line="240" w:lineRule="auto"/>
+        <w:ind w:left="720" w:hanging="360"/>
+        <w:rPr>
+          <w:sz w:val="22"/>
+          <w:szCs w:val="22"/>
+        </w:rPr>
+      </w:pPr>
+      <w:r>
+        <w:rPr>
+          <w:rtl w:val="0"/>
+        </w:rPr>
+        <w:t xml:space="preserve">differs from transfer airport [error]</w:t>
+      </w:r>
+    </w:p>
+    <w:p>
+      <w:pPr>
+        <w:pageBreakBefore w:val="0"/>
+        <w:numPr>
+          <w:ilvl w:val="0"/>
+          <w:numId w:val="11"/>
+        </w:numPr>
+        <w:spacing w:line="240" w:lineRule="auto"/>
+        <w:ind w:left="720" w:hanging="360"/>
+        <w:rPr>
+          <w:sz w:val="22"/>
+          <w:szCs w:val="22"/>
+        </w:rPr>
+      </w:pPr>
+      <w:r>
+        <w:rPr>
+          <w:rtl w:val="0"/>
+        </w:rPr>
+        <w:t xml:space="preserve">same as transfer airport </w:t>
+      </w:r>
+    </w:p>
+    <w:p>
+      <w:pPr>
+        <w:pageBreakBefore w:val="0"/>
+        <w:spacing w:line="240" w:lineRule="auto"/>
+        <w:rPr/>
+      </w:pPr>
+      <w:r>
+        <w:rPr>
+          <w:rtl w:val="0"/>
+        </w:rPr>
+      </w:r>
+    </w:p>
+    <w:p>
+      <w:pPr>
+        <w:pageBreakBefore w:val="0"/>
+        <w:spacing w:line="240" w:lineRule="auto"/>
+        <w:rPr/>
+      </w:pPr>
+      <w:r>
+        <w:rPr>
+          <w:rtl w:val="0"/>
+        </w:rPr>
+        <w:t xml:space="preserve">Choice: Scheduled departure time:</w:t>
+      </w:r>
+    </w:p>
+    <w:p>
+      <w:pPr>
+        <w:pageBreakBefore w:val="0"/>
+        <w:numPr>
+          <w:ilvl w:val="0"/>
           <w:numId w:val="7"/>
         </w:numPr>
         <w:spacing w:line="240" w:lineRule="auto"/>
@@ -604,7 +801,7 @@
         <w:rPr>
           <w:rtl w:val="0"/>
         </w:rPr>
-        <w:t xml:space="preserve">Malformed (string that does not follow stated formatting convention) [error]</w:t>
+        <w:t xml:space="preserve">malformed (not following formatting convention) [error]</w:t>
       </w:r>
     </w:p>
     <w:p>
@@ -625,6 +822,157 @@
         <w:rPr>
           <w:rtl w:val="0"/>
         </w:rPr>
+        <w:t xml:space="preserve">out of legal range (not a valid time) [error]</w:t>
+      </w:r>
+    </w:p>
+    <w:p>
+      <w:pPr>
+        <w:pageBreakBefore w:val="0"/>
+        <w:numPr>
+          <w:ilvl w:val="0"/>
+          <w:numId w:val="7"/>
+        </w:numPr>
+        <w:spacing w:line="240" w:lineRule="auto"/>
+        <w:ind w:left="720" w:hanging="360"/>
+        <w:rPr>
+          <w:sz w:val="22"/>
+          <w:szCs w:val="22"/>
+        </w:rPr>
+      </w:pPr>
+      <w:r>
+        <w:rPr>
+          <w:rtl w:val="0"/>
+        </w:rPr>
+        <w:t xml:space="preserve">before arriving flight time (tA) [error]</w:t>
+      </w:r>
+    </w:p>
+    <w:p>
+      <w:pPr>
+        <w:pageBreakBefore w:val="0"/>
+        <w:numPr>
+          <w:ilvl w:val="0"/>
+          <w:numId w:val="7"/>
+        </w:numPr>
+        <w:spacing w:line="240" w:lineRule="auto"/>
+        <w:ind w:left="720" w:hanging="360"/>
+        <w:rPr>
+          <w:sz w:val="22"/>
+          <w:szCs w:val="22"/>
+        </w:rPr>
+      </w:pPr>
+      <w:r>
+        <w:rPr>
+          <w:rtl w:val="0"/>
+        </w:rPr>
+        <w:t xml:space="preserve">between tA and tA + minimum connection time (CT) [error]</w:t>
+      </w:r>
+    </w:p>
+    <w:p>
+      <w:pPr>
+        <w:pageBreakBefore w:val="0"/>
+        <w:numPr>
+          <w:ilvl w:val="0"/>
+          <w:numId w:val="7"/>
+        </w:numPr>
+        <w:spacing w:line="240" w:lineRule="auto"/>
+        <w:ind w:left="720" w:hanging="360"/>
+        <w:rPr>
+          <w:sz w:val="22"/>
+          <w:szCs w:val="22"/>
+        </w:rPr>
+      </w:pPr>
+      <w:r>
+        <w:rPr>
+          <w:rtl w:val="0"/>
+        </w:rPr>
+        <w:t xml:space="preserve">equal to tA + CT [single]</w:t>
+      </w:r>
+    </w:p>
+    <w:p>
+      <w:pPr>
+        <w:pageBreakBefore w:val="0"/>
+        <w:numPr>
+          <w:ilvl w:val="0"/>
+          <w:numId w:val="7"/>
+        </w:numPr>
+        <w:spacing w:line="240" w:lineRule="auto"/>
+        <w:ind w:left="720" w:hanging="360"/>
+        <w:rPr>
+          <w:sz w:val="22"/>
+          <w:szCs w:val="22"/>
+        </w:rPr>
+      </w:pPr>
+      <w:r>
+        <w:rPr>
+          <w:rtl w:val="0"/>
+        </w:rPr>
+        <w:t xml:space="preserve">greater than tA + CT</w:t>
+      </w:r>
+    </w:p>
+    <w:p>
+      <w:pPr>
+        <w:pageBreakBefore w:val="0"/>
+        <w:spacing w:line="240" w:lineRule="auto"/>
+        <w:rPr/>
+      </w:pPr>
+      <w:r>
+        <w:rPr>
+          <w:rtl w:val="0"/>
+        </w:rPr>
+      </w:r>
+    </w:p>
+    <w:p>
+      <w:pPr>
+        <w:pageBreakBefore w:val="0"/>
+        <w:spacing w:line="240" w:lineRule="auto"/>
+        <w:rPr/>
+      </w:pPr>
+      <w:r>
+        <w:rPr>
+          <w:rtl w:val="0"/>
+        </w:rPr>
+        <w:t xml:space="preserve">Choice: Destination airport code:</w:t>
+      </w:r>
+    </w:p>
+    <w:p>
+      <w:pPr>
+        <w:pageBreakBefore w:val="0"/>
+        <w:numPr>
+          <w:ilvl w:val="0"/>
+          <w:numId w:val="8"/>
+        </w:numPr>
+        <w:spacing w:line="240" w:lineRule="auto"/>
+        <w:ind w:left="720" w:hanging="360"/>
+        <w:rPr>
+          <w:sz w:val="22"/>
+          <w:szCs w:val="22"/>
+        </w:rPr>
+      </w:pPr>
+      <w:r>
+        <w:rPr>
+          <w:rtl w:val="0"/>
+        </w:rPr>
+        <w:t xml:space="preserve">malformed (not a three-letter string) [error]</w:t>
+      </w:r>
+    </w:p>
+    <w:p>
+      <w:pPr>
+        <w:pageBreakBefore w:val="0"/>
+        <w:numPr>
+          <w:ilvl w:val="0"/>
+          <w:numId w:val="8"/>
+        </w:numPr>
+        <w:spacing w:line="240" w:lineRule="auto"/>
+        <w:ind w:left="720" w:hanging="360"/>
+        <w:rPr>
+          <w:sz w:val="22"/>
+          <w:szCs w:val="22"/>
+        </w:rPr>
+      </w:pPr>
+      <w:r>
+        <w:rPr>
+          <w:rtl w:val="0"/>
+        </w:rPr>
         <w:t xml:space="preserve">not in database [error]</w:t>
       </w:r>
     </w:p>
@@ -633,355 +981,7 @@
         <w:pageBreakBefore w:val="0"/>
         <w:numPr>
           <w:ilvl w:val="0"/>
-          <w:numId w:val="7"/>
-        </w:numPr>
-        <w:spacing w:line="240" w:lineRule="auto"/>
-        <w:ind w:left="720" w:hanging="360"/>
-        <w:rPr>
-          <w:sz w:val="22"/>
-          <w:szCs w:val="22"/>
-        </w:rPr>
-      </w:pPr>
-      <w:r>
-        <w:rPr>
-          <w:rtl w:val="0"/>
-        </w:rPr>
-        <w:t xml:space="preserve">valid</w:t>
-      </w:r>
-    </w:p>
-    <w:p>
-      <w:pPr>
-        <w:pageBreakBefore w:val="0"/>
-        <w:spacing w:line="240" w:lineRule="auto"/>
-        <w:rPr/>
-      </w:pPr>
-      <w:r>
-        <w:rPr>
-          <w:rtl w:val="0"/>
-        </w:rPr>
-      </w:r>
-    </w:p>
-    <w:p>
-      <w:pPr>
-        <w:pageBreakBefore w:val="0"/>
-        <w:spacing w:line="240" w:lineRule="auto"/>
-        <w:rPr/>
-      </w:pPr>
-      <w:r>
-        <w:rPr>
-          <w:rtl w:val="0"/>
-        </w:rPr>
-        <w:t xml:space="preserve">Choice: Originating airport code:</w:t>
-      </w:r>
-    </w:p>
-    <w:p>
-      <w:pPr>
-        <w:pageBreakBefore w:val="0"/>
-        <w:numPr>
-          <w:ilvl w:val="0"/>
-          <w:numId w:val="12"/>
-        </w:numPr>
-        <w:spacing w:line="240" w:lineRule="auto"/>
-        <w:ind w:left="720" w:hanging="360"/>
-        <w:rPr>
-          <w:sz w:val="22"/>
-          <w:szCs w:val="22"/>
-        </w:rPr>
-      </w:pPr>
-      <w:r>
-        <w:rPr>
-          <w:rtl w:val="0"/>
-        </w:rPr>
-        <w:t xml:space="preserve">Malformed (not a three-letter string) [error]</w:t>
-      </w:r>
-    </w:p>
-    <w:p>
-      <w:pPr>
-        <w:pageBreakBefore w:val="0"/>
-        <w:numPr>
-          <w:ilvl w:val="0"/>
-          <w:numId w:val="12"/>
-        </w:numPr>
-        <w:spacing w:line="240" w:lineRule="auto"/>
-        <w:ind w:left="720" w:hanging="360"/>
-        <w:rPr>
-          <w:sz w:val="22"/>
-          <w:szCs w:val="22"/>
-        </w:rPr>
-      </w:pPr>
-      <w:r>
-        <w:rPr>
-          <w:rtl w:val="0"/>
-        </w:rPr>
-        <w:t xml:space="preserve">not in database [error]</w:t>
-      </w:r>
-    </w:p>
-    <w:p>
-      <w:pPr>
-        <w:pageBreakBefore w:val="0"/>
-        <w:numPr>
-          <w:ilvl w:val="0"/>
-          <w:numId w:val="12"/>
-        </w:numPr>
-        <w:spacing w:line="240" w:lineRule="auto"/>
-        <w:ind w:left="720" w:hanging="360"/>
-        <w:rPr>
-          <w:sz w:val="22"/>
-          <w:szCs w:val="22"/>
-        </w:rPr>
-      </w:pPr>
-      <w:r>
-        <w:rPr>
-          <w:rtl w:val="0"/>
-        </w:rPr>
-        <w:t xml:space="preserve">differs from transfer airport [error]</w:t>
-      </w:r>
-    </w:p>
-    <w:p>
-      <w:pPr>
-        <w:pageBreakBefore w:val="0"/>
-        <w:numPr>
-          <w:ilvl w:val="0"/>
-          <w:numId w:val="12"/>
-        </w:numPr>
-        <w:spacing w:line="240" w:lineRule="auto"/>
-        <w:ind w:left="720" w:hanging="360"/>
-        <w:rPr>
-          <w:sz w:val="22"/>
-          <w:szCs w:val="22"/>
-        </w:rPr>
-      </w:pPr>
-      <w:r>
-        <w:rPr>
-          <w:rtl w:val="0"/>
-        </w:rPr>
-        <w:t xml:space="preserve">same as transfer airport </w:t>
-      </w:r>
-    </w:p>
-    <w:p>
-      <w:pPr>
-        <w:pageBreakBefore w:val="0"/>
-        <w:spacing w:line="240" w:lineRule="auto"/>
-        <w:rPr/>
-      </w:pPr>
-      <w:r>
-        <w:rPr>
-          <w:rtl w:val="0"/>
-        </w:rPr>
-      </w:r>
-    </w:p>
-    <w:p>
-      <w:pPr>
-        <w:pageBreakBefore w:val="0"/>
-        <w:spacing w:line="240" w:lineRule="auto"/>
-        <w:rPr/>
-      </w:pPr>
-      <w:r>
-        <w:rPr>
-          <w:rtl w:val="0"/>
-        </w:rPr>
-        <w:t xml:space="preserve">Choice: Scheduled departure time:</w:t>
-      </w:r>
-    </w:p>
-    <w:p>
-      <w:pPr>
-        <w:pageBreakBefore w:val="0"/>
-        <w:numPr>
-          <w:ilvl w:val="0"/>
           <w:numId w:val="8"/>
-        </w:numPr>
-        <w:spacing w:line="240" w:lineRule="auto"/>
-        <w:ind w:left="720" w:hanging="360"/>
-        <w:rPr>
-          <w:sz w:val="22"/>
-          <w:szCs w:val="22"/>
-        </w:rPr>
-      </w:pPr>
-      <w:r>
-        <w:rPr>
-          <w:rtl w:val="0"/>
-        </w:rPr>
-        <w:t xml:space="preserve">malformed (not following formatting convention) [error]</w:t>
-      </w:r>
-    </w:p>
-    <w:p>
-      <w:pPr>
-        <w:pageBreakBefore w:val="0"/>
-        <w:numPr>
-          <w:ilvl w:val="0"/>
-          <w:numId w:val="8"/>
-        </w:numPr>
-        <w:spacing w:line="240" w:lineRule="auto"/>
-        <w:ind w:left="720" w:hanging="360"/>
-        <w:rPr>
-          <w:sz w:val="22"/>
-          <w:szCs w:val="22"/>
-        </w:rPr>
-      </w:pPr>
-      <w:r>
-        <w:rPr>
-          <w:rtl w:val="0"/>
-        </w:rPr>
-        <w:t xml:space="preserve">out of legal range (not a valid time) [error]</w:t>
-      </w:r>
-    </w:p>
-    <w:p>
-      <w:pPr>
-        <w:pageBreakBefore w:val="0"/>
-        <w:numPr>
-          <w:ilvl w:val="0"/>
-          <w:numId w:val="8"/>
-        </w:numPr>
-        <w:spacing w:line="240" w:lineRule="auto"/>
-        <w:ind w:left="720" w:hanging="360"/>
-        <w:rPr>
-          <w:sz w:val="22"/>
-          <w:szCs w:val="22"/>
-        </w:rPr>
-      </w:pPr>
-      <w:r>
-        <w:rPr>
-          <w:rtl w:val="0"/>
-        </w:rPr>
-        <w:t xml:space="preserve">before arriving flight time (tA) [error]</w:t>
-      </w:r>
-    </w:p>
-    <w:p>
-      <w:pPr>
-        <w:pageBreakBefore w:val="0"/>
-        <w:numPr>
-          <w:ilvl w:val="0"/>
-          <w:numId w:val="8"/>
-        </w:numPr>
-        <w:spacing w:line="240" w:lineRule="auto"/>
-        <w:ind w:left="720" w:hanging="360"/>
-        <w:rPr>
-          <w:sz w:val="22"/>
-          <w:szCs w:val="22"/>
-        </w:rPr>
-      </w:pPr>
-      <w:r>
-        <w:rPr>
-          <w:rtl w:val="0"/>
-        </w:rPr>
-        <w:t xml:space="preserve">between tA and tA + minimum connection time (CT) [error]</w:t>
-      </w:r>
-    </w:p>
-    <w:p>
-      <w:pPr>
-        <w:pageBreakBefore w:val="0"/>
-        <w:numPr>
-          <w:ilvl w:val="0"/>
-          <w:numId w:val="8"/>
-        </w:numPr>
-        <w:spacing w:line="240" w:lineRule="auto"/>
-        <w:ind w:left="720" w:hanging="360"/>
-        <w:rPr>
-          <w:sz w:val="22"/>
-          <w:szCs w:val="22"/>
-        </w:rPr>
-      </w:pPr>
-      <w:r>
-        <w:rPr>
-          <w:rtl w:val="0"/>
-        </w:rPr>
-        <w:t xml:space="preserve">equal to tA + CT [single]</w:t>
-      </w:r>
-    </w:p>
-    <w:p>
-      <w:pPr>
-        <w:pageBreakBefore w:val="0"/>
-        <w:numPr>
-          <w:ilvl w:val="0"/>
-          <w:numId w:val="8"/>
-        </w:numPr>
-        <w:spacing w:line="240" w:lineRule="auto"/>
-        <w:ind w:left="720" w:hanging="360"/>
-        <w:rPr>
-          <w:sz w:val="22"/>
-          <w:szCs w:val="22"/>
-        </w:rPr>
-      </w:pPr>
-      <w:r>
-        <w:rPr>
-          <w:rtl w:val="0"/>
-        </w:rPr>
-        <w:t xml:space="preserve">greater than tA + CT</w:t>
-      </w:r>
-    </w:p>
-    <w:p>
-      <w:pPr>
-        <w:pageBreakBefore w:val="0"/>
-        <w:spacing w:line="240" w:lineRule="auto"/>
-        <w:rPr/>
-      </w:pPr>
-      <w:r>
-        <w:rPr>
-          <w:rtl w:val="0"/>
-        </w:rPr>
-      </w:r>
-    </w:p>
-    <w:p>
-      <w:pPr>
-        <w:pageBreakBefore w:val="0"/>
-        <w:spacing w:line="240" w:lineRule="auto"/>
-        <w:rPr/>
-      </w:pPr>
-      <w:r>
-        <w:rPr>
-          <w:rtl w:val="0"/>
-        </w:rPr>
-        <w:t xml:space="preserve">Choice: Destination airport code:</w:t>
-      </w:r>
-    </w:p>
-    <w:p>
-      <w:pPr>
-        <w:pageBreakBefore w:val="0"/>
-        <w:numPr>
-          <w:ilvl w:val="0"/>
-          <w:numId w:val="9"/>
-        </w:numPr>
-        <w:spacing w:line="240" w:lineRule="auto"/>
-        <w:ind w:left="720" w:hanging="360"/>
-        <w:rPr>
-          <w:sz w:val="22"/>
-          <w:szCs w:val="22"/>
-        </w:rPr>
-      </w:pPr>
-      <w:r>
-        <w:rPr>
-          <w:rtl w:val="0"/>
-        </w:rPr>
-        <w:t xml:space="preserve">malformed (not a three-letter string) [error]</w:t>
-      </w:r>
-    </w:p>
-    <w:p>
-      <w:pPr>
-        <w:pageBreakBefore w:val="0"/>
-        <w:numPr>
-          <w:ilvl w:val="0"/>
-          <w:numId w:val="9"/>
-        </w:numPr>
-        <w:spacing w:line="240" w:lineRule="auto"/>
-        <w:ind w:left="720" w:hanging="360"/>
-        <w:rPr>
-          <w:sz w:val="22"/>
-          <w:szCs w:val="22"/>
-        </w:rPr>
-      </w:pPr>
-      <w:r>
-        <w:rPr>
-          <w:rtl w:val="0"/>
-        </w:rPr>
-        <w:t xml:space="preserve">not in database [error]</w:t>
-      </w:r>
-    </w:p>
-    <w:p>
-      <w:pPr>
-        <w:pageBreakBefore w:val="0"/>
-        <w:numPr>
-          <w:ilvl w:val="0"/>
-          <w:numId w:val="9"/>
         </w:numPr>
         <w:spacing w:line="240" w:lineRule="auto"/>
         <w:ind w:left="720" w:hanging="360"/>
@@ -1166,7 +1166,116 @@
         <w:rPr>
           <w:rtl w:val="0"/>
         </w:rPr>
-        <w:t xml:space="preserve">Choice: Airport code:</w:t>
+        <w:t xml:space="preserve">Choice: Airport country:</w:t>
+      </w:r>
+    </w:p>
+    <w:p>
+      <w:pPr>
+        <w:pageBreakBefore w:val="0"/>
+        <w:numPr>
+          <w:ilvl w:val="0"/>
+          <w:numId w:val="1"/>
+        </w:numPr>
+        <w:spacing w:line="240" w:lineRule="auto"/>
+        <w:ind w:left="720" w:hanging="360"/>
+        <w:rPr>
+          <w:sz w:val="22"/>
+          <w:szCs w:val="22"/>
+        </w:rPr>
+      </w:pPr>
+      <w:r>
+        <w:rPr>
+          <w:rtl w:val="0"/>
+        </w:rPr>
+        <w:t xml:space="preserve">null [error]</w:t>
+      </w:r>
+    </w:p>
+    <w:p>
+      <w:pPr>
+        <w:pageBreakBefore w:val="0"/>
+        <w:numPr>
+          <w:ilvl w:val="0"/>
+          <w:numId w:val="1"/>
+        </w:numPr>
+        <w:spacing w:line="240" w:lineRule="auto"/>
+        <w:ind w:left="720" w:hanging="360"/>
+        <w:rPr>
+          <w:sz w:val="22"/>
+          <w:szCs w:val="22"/>
+        </w:rPr>
+      </w:pPr>
+      <w:r>
+        <w:rPr>
+          <w:rtl w:val="0"/>
+        </w:rPr>
+        <w:t xml:space="preserve">blank [error]</w:t>
+      </w:r>
+    </w:p>
+    <w:p>
+      <w:pPr>
+        <w:pageBreakBefore w:val="0"/>
+        <w:numPr>
+          <w:ilvl w:val="0"/>
+          <w:numId w:val="1"/>
+        </w:numPr>
+        <w:spacing w:line="240" w:lineRule="auto"/>
+        <w:ind w:left="720" w:hanging="360"/>
+        <w:rPr>
+          <w:sz w:val="22"/>
+          <w:szCs w:val="22"/>
+        </w:rPr>
+      </w:pPr>
+      <w:r>
+        <w:rPr>
+          <w:rtl w:val="0"/>
+        </w:rPr>
+        <w:t xml:space="preserve">not a country [error]</w:t>
+      </w:r>
+    </w:p>
+    <w:p>
+      <w:pPr>
+        <w:pageBreakBefore w:val="0"/>
+        <w:numPr>
+          <w:ilvl w:val="0"/>
+          <w:numId w:val="1"/>
+        </w:numPr>
+        <w:spacing w:line="240" w:lineRule="auto"/>
+        <w:ind w:left="720" w:hanging="360"/>
+        <w:rPr>
+          <w:sz w:val="22"/>
+          <w:szCs w:val="22"/>
+        </w:rPr>
+      </w:pPr>
+      <w:r>
+        <w:rPr>
+          <w:rtl w:val="0"/>
+        </w:rPr>
+        <w:t xml:space="preserve">valid</w:t>
+      </w:r>
+    </w:p>
+    <w:p>
+      <w:pPr>
+        <w:pageBreakBefore w:val="0"/>
+        <w:spacing w:line="240" w:lineRule="auto"/>
+        <w:rPr/>
+      </w:pPr>
+      <w:r>
+        <w:rPr>
+          <w:rtl w:val="0"/>
+        </w:rPr>
+      </w:r>
+    </w:p>
+    <w:p>
+      <w:pPr>
+        <w:pageBreakBefore w:val="0"/>
+        <w:spacing w:line="240" w:lineRule="auto"/>
+        <w:rPr/>
+      </w:pPr>
+      <w:r>
+        <w:rPr>
+          <w:rtl w:val="0"/>
+        </w:rPr>
+        <w:t xml:space="preserve">Choice: Minimum connection time: </w:t>
       </w:r>
     </w:p>
     <w:p>
@@ -1187,7 +1296,7 @@
         <w:rPr>
           <w:rtl w:val="0"/>
         </w:rPr>
-        <w:t xml:space="preserve">Malformed (not a three-letter string) [error]</w:t>
+        <w:t xml:space="preserve">blank [error]</w:t>
       </w:r>
     </w:p>
     <w:p>
@@ -1199,16 +1308,13 @@
         </w:numPr>
         <w:spacing w:line="240" w:lineRule="auto"/>
         <w:ind w:left="720" w:hanging="360"/>
-        <w:rPr>
-          <w:sz w:val="22"/>
-          <w:szCs w:val="22"/>
-        </w:rPr>
-      </w:pPr>
-      <w:r>
-        <w:rPr>
-          <w:rtl w:val="0"/>
-        </w:rPr>
-        <w:t xml:space="preserve">blank [error]</w:t>
+        <w:rPr/>
+      </w:pPr>
+      <w:r>
+        <w:rPr>
+          <w:rtl w:val="0"/>
+        </w:rPr>
+        <w:t xml:space="preserve">&lt; 0 [error]</w:t>
       </w:r>
     </w:p>
     <w:p>
@@ -1220,227 +1326,12 @@
         </w:numPr>
         <w:spacing w:line="240" w:lineRule="auto"/>
         <w:ind w:left="720" w:hanging="360"/>
-        <w:rPr>
-          <w:sz w:val="22"/>
-          <w:szCs w:val="22"/>
-        </w:rPr>
-      </w:pPr>
-      <w:r>
-        <w:rPr>
-          <w:rtl w:val="0"/>
-        </w:rPr>
-        <w:t xml:space="preserve">valid</w:t>
-      </w:r>
-    </w:p>
-    <w:p>
-      <w:pPr>
-        <w:pageBreakBefore w:val="0"/>
-        <w:spacing w:line="240" w:lineRule="auto"/>
         <w:rPr/>
       </w:pPr>
       <w:r>
         <w:rPr>
           <w:rtl w:val="0"/>
         </w:rPr>
-      </w:r>
-    </w:p>
-    <w:p>
-      <w:pPr>
-        <w:pageBreakBefore w:val="0"/>
-        <w:spacing w:line="240" w:lineRule="auto"/>
-        <w:rPr/>
-      </w:pPr>
-      <w:r>
-        <w:rPr>
-          <w:rtl w:val="0"/>
-        </w:rPr>
-        <w:t xml:space="preserve">Choice: Airport country:</w:t>
-      </w:r>
-    </w:p>
-    <w:p>
-      <w:pPr>
-        <w:pageBreakBefore w:val="0"/>
-        <w:numPr>
-          <w:ilvl w:val="0"/>
-          <w:numId w:val="1"/>
-        </w:numPr>
-        <w:spacing w:line="240" w:lineRule="auto"/>
-        <w:ind w:left="720" w:hanging="360"/>
-        <w:rPr>
-          <w:sz w:val="22"/>
-          <w:szCs w:val="22"/>
-        </w:rPr>
-      </w:pPr>
-      <w:r>
-        <w:rPr>
-          <w:rtl w:val="0"/>
-        </w:rPr>
-        <w:t xml:space="preserve">Malformed (non-string) [error]</w:t>
-      </w:r>
-    </w:p>
-    <w:p>
-      <w:pPr>
-        <w:pageBreakBefore w:val="0"/>
-        <w:numPr>
-          <w:ilvl w:val="0"/>
-          <w:numId w:val="1"/>
-        </w:numPr>
-        <w:spacing w:line="240" w:lineRule="auto"/>
-        <w:ind w:left="720" w:hanging="360"/>
-        <w:rPr>
-          <w:sz w:val="22"/>
-          <w:szCs w:val="22"/>
-        </w:rPr>
-      </w:pPr>
-      <w:r>
-        <w:rPr>
-          <w:rtl w:val="0"/>
-        </w:rPr>
-        <w:t xml:space="preserve">blank [error]</w:t>
-      </w:r>
-    </w:p>
-    <w:p>
-      <w:pPr>
-        <w:pageBreakBefore w:val="0"/>
-        <w:numPr>
-          <w:ilvl w:val="0"/>
-          <w:numId w:val="1"/>
-        </w:numPr>
-        <w:spacing w:line="240" w:lineRule="auto"/>
-        <w:ind w:left="720" w:hanging="360"/>
-        <w:rPr>
-          <w:sz w:val="22"/>
-          <w:szCs w:val="22"/>
-        </w:rPr>
-      </w:pPr>
-      <w:r>
-        <w:rPr>
-          <w:rtl w:val="0"/>
-        </w:rPr>
-        <w:t xml:space="preserve">Invalid (not a country) [error]</w:t>
-      </w:r>
-    </w:p>
-    <w:p>
-      <w:pPr>
-        <w:pageBreakBefore w:val="0"/>
-        <w:numPr>
-          <w:ilvl w:val="0"/>
-          <w:numId w:val="1"/>
-        </w:numPr>
-        <w:spacing w:line="240" w:lineRule="auto"/>
-        <w:ind w:left="720" w:hanging="360"/>
-        <w:rPr>
-          <w:sz w:val="22"/>
-          <w:szCs w:val="22"/>
-        </w:rPr>
-      </w:pPr>
-      <w:r>
-        <w:rPr>
-          <w:rtl w:val="0"/>
-        </w:rPr>
-        <w:t xml:space="preserve">valid</w:t>
-      </w:r>
-    </w:p>
-    <w:p>
-      <w:pPr>
-        <w:pageBreakBefore w:val="0"/>
-        <w:spacing w:line="240" w:lineRule="auto"/>
-        <w:rPr/>
-      </w:pPr>
-      <w:r>
-        <w:rPr>
-          <w:rtl w:val="0"/>
-        </w:rPr>
-      </w:r>
-    </w:p>
-    <w:p>
-      <w:pPr>
-        <w:pageBreakBefore w:val="0"/>
-        <w:spacing w:line="240" w:lineRule="auto"/>
-        <w:rPr/>
-      </w:pPr>
-      <w:r>
-        <w:rPr>
-          <w:rtl w:val="0"/>
-        </w:rPr>
-        <w:t xml:space="preserve">Choice: Minimum connection time: </w:t>
-      </w:r>
-    </w:p>
-    <w:p>
-      <w:pPr>
-        <w:pageBreakBefore w:val="0"/>
-        <w:numPr>
-          <w:ilvl w:val="0"/>
-          <w:numId w:val="6"/>
-        </w:numPr>
-        <w:spacing w:line="240" w:lineRule="auto"/>
-        <w:ind w:left="720" w:hanging="360"/>
-        <w:rPr>
-          <w:sz w:val="22"/>
-          <w:szCs w:val="22"/>
-        </w:rPr>
-      </w:pPr>
-      <w:r>
-        <w:rPr>
-          <w:rtl w:val="0"/>
-        </w:rPr>
-        <w:t xml:space="preserve">malformed (not following formatting convention) [error]</w:t>
-      </w:r>
-    </w:p>
-    <w:p>
-      <w:pPr>
-        <w:pageBreakBefore w:val="0"/>
-        <w:numPr>
-          <w:ilvl w:val="0"/>
-          <w:numId w:val="6"/>
-        </w:numPr>
-        <w:spacing w:line="240" w:lineRule="auto"/>
-        <w:ind w:left="720" w:hanging="360"/>
-        <w:rPr>
-          <w:sz w:val="22"/>
-          <w:szCs w:val="22"/>
-        </w:rPr>
-      </w:pPr>
-      <w:r>
-        <w:rPr>
-          <w:rtl w:val="0"/>
-        </w:rPr>
-        <w:t xml:space="preserve">blank [error]</w:t>
-      </w:r>
-    </w:p>
-    <w:p>
-      <w:pPr>
-        <w:pageBreakBefore w:val="0"/>
-        <w:numPr>
-          <w:ilvl w:val="0"/>
-          <w:numId w:val="6"/>
-        </w:numPr>
-        <w:spacing w:line="240" w:lineRule="auto"/>
-        <w:ind w:left="720" w:hanging="360"/>
-        <w:rPr/>
-      </w:pPr>
-      <w:r>
-        <w:rPr>
-          <w:rtl w:val="0"/>
-        </w:rPr>
-        <w:t xml:space="preserve">&gt; 0 [error]</w:t>
-      </w:r>
-    </w:p>
-    <w:p>
-      <w:pPr>
-        <w:pageBreakBefore w:val="0"/>
-        <w:numPr>
-          <w:ilvl w:val="0"/>
-          <w:numId w:val="6"/>
-        </w:numPr>
-        <w:spacing w:line="240" w:lineRule="auto"/>
-        <w:ind w:left="720" w:hanging="360"/>
-        <w:rPr/>
-      </w:pPr>
-      <w:r>
-        <w:rPr>
-          <w:rtl w:val="0"/>
-        </w:rPr>
         <w:t xml:space="preserve">0 [single]</w:t>
       </w:r>
     </w:p>
@@ -1449,20 +1340,20 @@
         <w:pageBreakBefore w:val="0"/>
         <w:numPr>
           <w:ilvl w:val="0"/>
-          <w:numId w:val="6"/>
-        </w:numPr>
-        <w:spacing w:line="240" w:lineRule="auto"/>
-        <w:ind w:left="720" w:hanging="360"/>
-        <w:rPr>
-          <w:sz w:val="22"/>
-          <w:szCs w:val="22"/>
-        </w:rPr>
-      </w:pPr>
-      <w:r>
-        <w:rPr>
-          <w:rtl w:val="0"/>
-        </w:rPr>
-        <w:t xml:space="preserve">valid</w:t>
+          <w:numId w:val="5"/>
+        </w:numPr>
+        <w:spacing w:line="240" w:lineRule="auto"/>
+        <w:ind w:left="720" w:hanging="360"/>
+        <w:rPr>
+          <w:sz w:val="22"/>
+          <w:szCs w:val="22"/>
+        </w:rPr>
+      </w:pPr>
+      <w:r>
+        <w:rPr>
+          <w:rtl w:val="0"/>
+        </w:rPr>
+        <w:t xml:space="preserve">&gt; 0</w:t>
       </w:r>
       <w:r>
         <w:rPr>
@@ -2595,116 +2486,6 @@
     </w:lvl>
   </w:abstractNum>
   <w:abstractNum w:abstractNumId="11">
-    <w:lvl w:ilvl="0">
-      <w:start w:val="1"/>
-      <w:numFmt w:val="bullet"/>
-      <w:lvlText w:val="●"/>
-      <w:lvlJc w:val="left"/>
-      <w:pPr>
-        <w:ind w:left="720" w:hanging="360"/>
-      </w:pPr>
-      <w:rPr>
-        <w:u w:val="none"/>
-      </w:rPr>
-    </w:lvl>
-    <w:lvl w:ilvl="1">
-      <w:start w:val="1"/>
-      <w:numFmt w:val="bullet"/>
-      <w:lvlText w:val="○"/>
-      <w:lvlJc w:val="left"/>
-      <w:pPr>
-        <w:ind w:left="1440" w:hanging="360"/>
-      </w:pPr>
-      <w:rPr>
-        <w:u w:val="none"/>
-      </w:rPr>
-    </w:lvl>
-    <w:lvl w:ilvl="2">
-      <w:start w:val="1"/>
-      <w:numFmt w:val="bullet"/>
-      <w:lvlText w:val="■"/>
-      <w:lvlJc w:val="left"/>
-      <w:pPr>
-        <w:ind w:left="2160" w:hanging="360"/>
-      </w:pPr>
-      <w:rPr>
-        <w:u w:val="none"/>
-      </w:rPr>
-    </w:lvl>
-    <w:lvl w:ilvl="3">
-      <w:start w:val="1"/>
-      <w:numFmt w:val="bullet"/>
-      <w:lvlText w:val="●"/>
-      <w:lvlJc w:val="left"/>
-      <w:pPr>
-        <w:ind w:left="2880" w:hanging="360"/>
-      </w:pPr>
-      <w:rPr>
-        <w:u w:val="none"/>
-      </w:rPr>
-    </w:lvl>
-    <w:lvl w:ilvl="4">
-      <w:start w:val="1"/>
-      <w:numFmt w:val="bullet"/>
-      <w:lvlText w:val="○"/>
-      <w:lvlJc w:val="left"/>
-      <w:pPr>
-        <w:ind w:left="3600" w:hanging="360"/>
-      </w:pPr>
-      <w:rPr>
-        <w:u w:val="none"/>
-      </w:rPr>
-    </w:lvl>
-    <w:lvl w:ilvl="5">
-      <w:start w:val="1"/>
-      <w:numFmt w:val="bullet"/>
-      <w:lvlText w:val="■"/>
-      <w:lvlJc w:val="left"/>
-      <w:pPr>
-        <w:ind w:left="4320" w:hanging="360"/>
-      </w:pPr>
-      <w:rPr>
-        <w:u w:val="none"/>
-      </w:rPr>
-    </w:lvl>
-    <w:lvl w:ilvl="6">
-      <w:start w:val="1"/>
-      <w:numFmt w:val="bullet"/>
-      <w:lvlText w:val="●"/>
-      <w:lvlJc w:val="left"/>
-      <w:pPr>
-        <w:ind w:left="5040" w:hanging="360"/>
-      </w:pPr>
-      <w:rPr>
-        <w:u w:val="none"/>
-      </w:rPr>
-    </w:lvl>
-    <w:lvl w:ilvl="7">
-      <w:start w:val="1"/>
-      <w:numFmt w:val="bullet"/>
-      <w:lvlText w:val="○"/>
-      <w:lvlJc w:val="left"/>
-      <w:pPr>
-        <w:ind w:left="5760" w:hanging="360"/>
-      </w:pPr>
-      <w:rPr>
-        <w:u w:val="none"/>
-      </w:rPr>
-    </w:lvl>
-    <w:lvl w:ilvl="8">
-      <w:start w:val="1"/>
-      <w:numFmt w:val="bullet"/>
-      <w:lvlText w:val="■"/>
-      <w:lvlJc w:val="left"/>
-      <w:pPr>
-        <w:ind w:left="6480" w:hanging="360"/>
-      </w:pPr>
-      <w:rPr>
-        <w:u w:val="none"/>
-      </w:rPr>
-    </w:lvl>
-  </w:abstractNum>
-  <w:abstractNum w:abstractNumId="12">
     <w:lvl w:ilvl="0">
       <w:start w:val="1"/>
       <w:numFmt w:val="bullet"/>
@@ -2846,9 +2627,6 @@
   </w:num>
   <w:num w:numId="11">
     <w:abstractNumId w:val="11"/>
-  </w:num>
-  <w:num w:numId="12">
-    <w:abstractNumId w:val="12"/>
   </w:num>
 </w:numbering>
 </file>

</xml_diff>